<commit_message>
completo diagrama de clases
</commit_message>
<xml_diff>
--- a/documentos/Informes/Entrega 4 - 2016-06-27/Supuestos hasta acá.docx
+++ b/documentos/Informes/Entrega 4 - 2016-06-27/Supuestos hasta acá.docx
@@ -1,21 +1,28 @@
 
 <file path=word/document.xml><?xml version="1.0" encoding="utf-8"?>
-<w:document xmlns:ve="http://schemas.openxmlformats.org/markup-compatibility/2006" xmlns:o="urn:schemas-microsoft-com:office:office" xmlns:r="http://schemas.openxmlformats.org/officeDocument/2006/relationships" xmlns:m="http://schemas.openxmlformats.org/officeDocument/2006/math" xmlns:v="urn:schemas-microsoft-com:vml" xmlns:wp="http://schemas.openxmlformats.org/drawingml/2006/wordprocessingDrawing" xmlns:w10="urn:schemas-microsoft-com:office:word" xmlns:w="http://schemas.openxmlformats.org/wordprocessingml/2006/main" xmlns:wne="http://schemas.microsoft.com/office/word/2006/wordml">
+<w:document xmlns:o="urn:schemas-microsoft-com:office:office" xmlns:r="http://schemas.openxmlformats.org/officeDocument/2006/relationships" xmlns:v="urn:schemas-microsoft-com:vml" xmlns:w="http://schemas.openxmlformats.org/wordprocessingml/2006/main" xmlns:w10="urn:schemas-microsoft-com:office:word" xmlns:wp="http://schemas.openxmlformats.org/drawingml/2006/wordprocessingDrawing" xmlns:wps="http://schemas.microsoft.com/office/word/2010/wordprocessingShape" xmlns:wpg="http://schemas.microsoft.com/office/word/2010/wordprocessingGroup" xmlns:mc="http://schemas.openxmlformats.org/markup-compatibility/2006" xmlns:wp14="http://schemas.microsoft.com/office/word/2010/wordprocessingDrawing" xmlns:w14="http://schemas.microsoft.com/office/word/2010/wordml" mc:Ignorable="w14 wp14">
   <w:body>
     <w:p>
       <w:pPr>
-        <w:spacing w:after="120"/>
-      </w:pPr>
-      <w:r>
+        <w:pStyle w:val="Normal"/>
+        <w:spacing w:before="0" w:after="120"/>
+        <w:rPr/>
+      </w:pPr>
+      <w:r>
+        <w:rPr/>
         <w:t>Supuestos hasta acá:</w:t>
       </w:r>
     </w:p>
     <w:p>
       <w:pPr>
         <w:pStyle w:val="Standard"/>
-        <w:spacing w:after="120"/>
-        <w:ind w:left="720"/>
-      </w:pPr>
+        <w:spacing w:before="0" w:after="120"/>
+        <w:ind w:left="720" w:hanging="0"/>
+        <w:rPr/>
+      </w:pPr>
+      <w:r>
+        <w:rPr/>
+      </w:r>
     </w:p>
     <w:p>
       <w:pPr>
@@ -24,18 +31,12 @@
           <w:ilvl w:val="0"/>
           <w:numId w:val="1"/>
         </w:numPr>
-        <w:spacing w:after="120"/>
-      </w:pPr>
-      <w:r>
-        <w:t xml:space="preserve">Cuando se crea un </w:t>
-      </w:r>
-      <w:proofErr w:type="spellStart"/>
-      <w:r>
-        <w:t>Algoformer</w:t>
-      </w:r>
-      <w:proofErr w:type="spellEnd"/>
-      <w:r>
-        <w:t xml:space="preserve"> se crea en forma Humanoide</w:t>
+        <w:spacing w:before="0" w:after="120"/>
+        <w:rPr/>
+      </w:pPr>
+      <w:r>
+        <w:rPr/>
+        <w:t>Cuando se crea un Algoformer se crea en forma Humanoide</w:t>
       </w:r>
     </w:p>
     <w:p>
@@ -45,9 +46,11 @@
           <w:ilvl w:val="0"/>
           <w:numId w:val="1"/>
         </w:numPr>
-        <w:spacing w:after="120"/>
-      </w:pPr>
-      <w:r>
+        <w:spacing w:before="0" w:after="120"/>
+        <w:rPr/>
+      </w:pPr>
+      <w:r>
+        <w:rPr/>
         <w:t>Se carga el mapa ya creado en JSON. Con esto nos ahorramos la problemática de generar automáticamente un mapa.</w:t>
       </w:r>
     </w:p>
@@ -58,9 +61,11 @@
           <w:ilvl w:val="0"/>
           <w:numId w:val="1"/>
         </w:numPr>
-        <w:spacing w:after="120"/>
-      </w:pPr>
-      <w:r>
+        <w:spacing w:before="0" w:after="120"/>
+        <w:rPr/>
+      </w:pPr>
+      <w:r>
+        <w:rPr/>
         <w:t>Se considera que hay dos jugadores y ninguno más.</w:t>
       </w:r>
     </w:p>
@@ -71,18 +76,12 @@
           <w:ilvl w:val="0"/>
           <w:numId w:val="1"/>
         </w:numPr>
-        <w:spacing w:after="120"/>
-      </w:pPr>
-      <w:r>
-        <w:t xml:space="preserve">La velocidad de los </w:t>
-      </w:r>
-      <w:proofErr w:type="spellStart"/>
-      <w:r>
-        <w:t>algoformers</w:t>
-      </w:r>
-      <w:proofErr w:type="spellEnd"/>
-      <w:r>
-        <w:t xml:space="preserve"> indica la cantidad máxima de casilleros que se puede desplazar en un turno. En el enunciado solo muestra el caso en que se mueve la misma cantidad de casilleros pero no dice si se puede mover menos.</w:t>
+        <w:spacing w:before="0" w:after="120"/>
+        <w:rPr/>
+      </w:pPr>
+      <w:r>
+        <w:rPr/>
+        <w:t>La velocidad de los algoformers indica la cantidad máxima de casilleros que se puede desplazar en un turno. En el enunciado solo muestra el caso en que se mueve la misma cantidad de casilleros pero no dice si se puede mover menos.</w:t>
       </w:r>
     </w:p>
     <w:p>
@@ -92,10 +91,12 @@
           <w:ilvl w:val="0"/>
           <w:numId w:val="1"/>
         </w:numPr>
-        <w:spacing w:after="120"/>
+        <w:spacing w:before="0" w:after="120"/>
         <w:jc w:val="both"/>
-      </w:pPr>
-      <w:r>
+        <w:rPr/>
+      </w:pPr>
+      <w:r>
+        <w:rPr/>
         <w:t>Los movimientos que se pueden realizar son horizontales, verticales y diagonales, análogo a la “dama” o “reina” en ajedrez. No se permiten mezclas de ambos.</w:t>
       </w:r>
     </w:p>
@@ -106,10 +107,12 @@
           <w:ilvl w:val="0"/>
           <w:numId w:val="1"/>
         </w:numPr>
-        <w:spacing w:after="120"/>
+        <w:spacing w:before="0" w:after="120"/>
         <w:jc w:val="both"/>
-      </w:pPr>
-      <w:r>
+        <w:rPr/>
+      </w:pPr>
+      <w:r>
+        <w:rPr/>
         <w:t>Cuando las espinas reducen la vida de una unidad que lo atraviesa, definimos que el 5 por ciento se multiplique por cantidad de casilleros atravesados. O sea si por ejemplo una unidad con 100 de vida avanza desde (0, 0) hasta (3, 0) siendo los casilleros (1,0), (2,0) y (3,0) de superficie espinosa terrestre, la unidad termina el recorrido con 85 de vida.</w:t>
       </w:r>
     </w:p>
@@ -120,14 +123,13 @@
           <w:ilvl w:val="0"/>
           <w:numId w:val="1"/>
         </w:numPr>
-        <w:spacing w:after="120"/>
+        <w:spacing w:before="0" w:after="120"/>
         <w:jc w:val="both"/>
-      </w:pPr>
-      <w:r>
-        <w:t xml:space="preserve">Al pasar por un pantano, </w:t>
-      </w:r>
-      <w:r>
-        <w:t>se pierde el doble de tiempo, incluso si se termina el mismo, por ejemplo, si se realiza un movimiento de 4 casilleros en el que el primero es pantano y los otros no, igualmente se moverá dos casilleros.</w:t>
+        <w:rPr/>
+      </w:pPr>
+      <w:r>
+        <w:rPr/>
+        <w:t>Al pasar por un pantano, se pierde el doble de tiempo, incluso si se termina el mismo, por ejemplo, si se realiza un movimiento de 4 casilleros en el que el primero es pantano y los otros no, igualmente se moverá dos casilleros.</w:t>
       </w:r>
     </w:p>
     <w:p>
@@ -137,10 +139,12 @@
           <w:ilvl w:val="0"/>
           <w:numId w:val="1"/>
         </w:numPr>
-        <w:spacing w:after="120"/>
+        <w:spacing w:before="0" w:after="120"/>
         <w:jc w:val="both"/>
-      </w:pPr>
-      <w:r>
+        <w:rPr/>
+      </w:pPr>
+      <w:r>
+        <w:rPr/>
         <w:t>Al pasar por un pantano con una cantidad de casilleros es impar (por ejemplo 5), la cantidad de veces que se moverá (por la condición de que cueste el doble atravesarlo) se redondea para abajo (se mueve 2 casilleros).</w:t>
       </w:r>
     </w:p>
@@ -151,256 +155,304 @@
           <w:ilvl w:val="0"/>
           <w:numId w:val="1"/>
         </w:numPr>
-        <w:spacing w:after="120"/>
+        <w:spacing w:before="0" w:after="120"/>
         <w:jc w:val="both"/>
-      </w:pPr>
-      <w:r>
-        <w:t xml:space="preserve">Para combinarse, los </w:t>
-      </w:r>
-      <w:proofErr w:type="spellStart"/>
-      <w:r>
-        <w:t>algoformers</w:t>
-      </w:r>
-      <w:proofErr w:type="spellEnd"/>
-      <w:r>
-        <w:t xml:space="preserve"> deben estar alineados verticalmente y sin espacio entre ellos, o sea, uno al lado de otro de forma consecutiva.</w:t>
+        <w:rPr/>
+      </w:pPr>
+      <w:r>
+        <w:rPr/>
+        <w:t>Para combinarse, los algoformers deben estar alineados verticalmente y sin espacio entre ellos, o sea, uno al lado de otro de forma consecutiva.</w:t>
+      </w:r>
+    </w:p>
+    <w:p>
+      <w:pPr>
+        <w:pStyle w:val="Standard"/>
+        <w:numPr>
+          <w:ilvl w:val="0"/>
+          <w:numId w:val="1"/>
+        </w:numPr>
+        <w:spacing w:before="0" w:after="120"/>
+        <w:jc w:val="both"/>
+        <w:rPr/>
+      </w:pPr>
+      <w:r>
+        <w:rPr/>
+        <w:t>Los algoformers combinados no podrán descombinarse.</w:t>
+      </w:r>
+    </w:p>
+    <w:p>
+      <w:pPr>
+        <w:pStyle w:val="Standard"/>
+        <w:numPr>
+          <w:ilvl w:val="0"/>
+          <w:numId w:val="1"/>
+        </w:numPr>
+        <w:spacing w:before="0" w:after="120"/>
+        <w:jc w:val="both"/>
+        <w:rPr/>
+      </w:pPr>
+      <w:r>
+        <w:rPr/>
       </w:r>
     </w:p>
     <w:sectPr>
+      <w:type w:val="nextPage"/>
       <w:pgSz w:w="12240" w:h="15840"/>
-      <w:pgMar w:top="1417" w:right="1701" w:bottom="1417" w:left="1701" w:header="708" w:footer="708" w:gutter="0"/>
-      <w:cols w:space="708"/>
-      <w:docGrid w:linePitch="360"/>
+      <w:pgMar w:left="1701" w:right="1701" w:header="0" w:top="1417" w:footer="0" w:bottom="1417" w:gutter="0"/>
+      <w:pgNumType w:fmt="decimal"/>
+      <w:formProt w:val="false"/>
+      <w:textDirection w:val="lrTb"/>
+      <w:docGrid w:type="default" w:linePitch="360" w:charSpace="4294965247"/>
     </w:sectPr>
   </w:body>
 </w:document>
 </file>
 
 <file path=word/numbering.xml><?xml version="1.0" encoding="utf-8"?>
-<w:numbering xmlns:ve="http://schemas.openxmlformats.org/markup-compatibility/2006" xmlns:o="urn:schemas-microsoft-com:office:office" xmlns:r="http://schemas.openxmlformats.org/officeDocument/2006/relationships" xmlns:m="http://schemas.openxmlformats.org/officeDocument/2006/math" xmlns:v="urn:schemas-microsoft-com:vml" xmlns:wp="http://schemas.openxmlformats.org/drawingml/2006/wordprocessingDrawing" xmlns:w10="urn:schemas-microsoft-com:office:word" xmlns:w="http://schemas.openxmlformats.org/wordprocessingml/2006/main" xmlns:wne="http://schemas.microsoft.com/office/word/2006/wordml">
-  <w:abstractNum w:abstractNumId="0">
-    <w:nsid w:val="4EFC6B71"/>
-    <w:multiLevelType w:val="multilevel"/>
-    <w:tmpl w:val="4F027594"/>
+<w:numbering xmlns:w="http://schemas.openxmlformats.org/wordprocessingml/2006/main" xmlns:o="urn:schemas-microsoft-com:office:office" xmlns:r="http://schemas.openxmlformats.org/officeDocument/2006/relationships" xmlns:v="urn:schemas-microsoft-com:vml">
+  <w:abstractNum w:abstractNumId="1">
     <w:lvl w:ilvl="0">
       <w:numFmt w:val="bullet"/>
-      <w:lvlText w:val="•"/>
+      <w:lvlText w:val=""/>
       <w:lvlJc w:val="left"/>
       <w:pPr>
         <w:ind w:left="720" w:hanging="360"/>
       </w:pPr>
       <w:rPr>
-        <w:rFonts w:ascii="StarSymbol" w:hAnsi="StarSymbol"/>
+        <w:rFonts w:ascii="Symbol" w:hAnsi="Symbol" w:cs="Symbol" w:hint="default"/>
       </w:rPr>
     </w:lvl>
     <w:lvl w:ilvl="1">
+      <w:start w:val="1"/>
       <w:numFmt w:val="bullet"/>
-      <w:lvlText w:val="•"/>
+      <w:lvlText w:val=""/>
       <w:lvlJc w:val="left"/>
       <w:pPr>
         <w:ind w:left="1080" w:hanging="360"/>
       </w:pPr>
       <w:rPr>
-        <w:rFonts w:ascii="StarSymbol" w:hAnsi="StarSymbol"/>
+        <w:rFonts w:ascii="Symbol" w:hAnsi="Symbol" w:cs="Symbol" w:hint="default"/>
       </w:rPr>
     </w:lvl>
     <w:lvl w:ilvl="2">
+      <w:start w:val="1"/>
       <w:numFmt w:val="bullet"/>
-      <w:lvlText w:val="•"/>
+      <w:lvlText w:val=""/>
       <w:lvlJc w:val="left"/>
       <w:pPr>
         <w:ind w:left="1440" w:hanging="360"/>
       </w:pPr>
       <w:rPr>
-        <w:rFonts w:ascii="StarSymbol" w:hAnsi="StarSymbol"/>
+        <w:rFonts w:ascii="Symbol" w:hAnsi="Symbol" w:cs="Symbol" w:hint="default"/>
       </w:rPr>
     </w:lvl>
     <w:lvl w:ilvl="3">
+      <w:start w:val="1"/>
       <w:numFmt w:val="bullet"/>
-      <w:lvlText w:val="•"/>
+      <w:lvlText w:val=""/>
       <w:lvlJc w:val="left"/>
       <w:pPr>
         <w:ind w:left="1800" w:hanging="360"/>
       </w:pPr>
       <w:rPr>
-        <w:rFonts w:ascii="StarSymbol" w:hAnsi="StarSymbol"/>
+        <w:rFonts w:ascii="Symbol" w:hAnsi="Symbol" w:cs="Symbol" w:hint="default"/>
       </w:rPr>
     </w:lvl>
     <w:lvl w:ilvl="4">
+      <w:start w:val="1"/>
       <w:numFmt w:val="bullet"/>
-      <w:lvlText w:val="•"/>
+      <w:lvlText w:val=""/>
       <w:lvlJc w:val="left"/>
       <w:pPr>
         <w:ind w:left="2160" w:hanging="360"/>
       </w:pPr>
       <w:rPr>
-        <w:rFonts w:ascii="StarSymbol" w:hAnsi="StarSymbol"/>
+        <w:rFonts w:ascii="Symbol" w:hAnsi="Symbol" w:cs="Symbol" w:hint="default"/>
       </w:rPr>
     </w:lvl>
     <w:lvl w:ilvl="5">
+      <w:start w:val="1"/>
       <w:numFmt w:val="bullet"/>
-      <w:lvlText w:val="•"/>
+      <w:lvlText w:val=""/>
       <w:lvlJc w:val="left"/>
       <w:pPr>
         <w:ind w:left="2520" w:hanging="360"/>
       </w:pPr>
       <w:rPr>
-        <w:rFonts w:ascii="StarSymbol" w:hAnsi="StarSymbol"/>
+        <w:rFonts w:ascii="Symbol" w:hAnsi="Symbol" w:cs="Symbol" w:hint="default"/>
       </w:rPr>
     </w:lvl>
     <w:lvl w:ilvl="6">
+      <w:start w:val="1"/>
       <w:numFmt w:val="bullet"/>
-      <w:lvlText w:val="•"/>
+      <w:lvlText w:val=""/>
       <w:lvlJc w:val="left"/>
       <w:pPr>
         <w:ind w:left="2880" w:hanging="360"/>
       </w:pPr>
       <w:rPr>
-        <w:rFonts w:ascii="StarSymbol" w:hAnsi="StarSymbol"/>
+        <w:rFonts w:ascii="Symbol" w:hAnsi="Symbol" w:cs="Symbol" w:hint="default"/>
       </w:rPr>
     </w:lvl>
     <w:lvl w:ilvl="7">
+      <w:start w:val="1"/>
       <w:numFmt w:val="bullet"/>
-      <w:lvlText w:val="•"/>
+      <w:lvlText w:val=""/>
       <w:lvlJc w:val="left"/>
       <w:pPr>
         <w:ind w:left="3240" w:hanging="360"/>
       </w:pPr>
       <w:rPr>
-        <w:rFonts w:ascii="StarSymbol" w:hAnsi="StarSymbol"/>
+        <w:rFonts w:ascii="Symbol" w:hAnsi="Symbol" w:cs="Symbol" w:hint="default"/>
       </w:rPr>
     </w:lvl>
     <w:lvl w:ilvl="8">
+      <w:start w:val="1"/>
       <w:numFmt w:val="bullet"/>
-      <w:lvlText w:val="•"/>
+      <w:lvlText w:val=""/>
       <w:lvlJc w:val="left"/>
       <w:pPr>
         <w:ind w:left="3600" w:hanging="360"/>
       </w:pPr>
       <w:rPr>
-        <w:rFonts w:ascii="StarSymbol" w:hAnsi="StarSymbol"/>
+        <w:rFonts w:ascii="Symbol" w:hAnsi="Symbol" w:cs="Symbol" w:hint="default"/>
       </w:rPr>
     </w:lvl>
   </w:abstractNum>
-  <w:abstractNum w:abstractNumId="1">
-    <w:nsid w:val="696518DE"/>
-    <w:multiLevelType w:val="multilevel"/>
-    <w:tmpl w:val="630091AA"/>
+  <w:abstractNum w:abstractNumId="2">
     <w:lvl w:ilvl="0">
-      <w:numFmt w:val="bullet"/>
-      <w:lvlText w:val="•"/>
-      <w:lvlJc w:val="left"/>
-      <w:pPr>
-        <w:ind w:left="720" w:hanging="360"/>
-      </w:pPr>
-      <w:rPr>
-        <w:rFonts w:ascii="StarSymbol" w:hAnsi="StarSymbol"/>
-      </w:rPr>
+      <w:start w:val="1"/>
+      <w:numFmt w:val="none"/>
+      <w:suff w:val="nothing"/>
+      <w:lvlText w:val=""/>
+      <w:lvlJc w:val="left"/>
+      <w:pPr>
+        <w:tabs>
+          <w:tab w:val="num" w:pos="432"/>
+        </w:tabs>
+        <w:ind w:left="432" w:hanging="432"/>
+      </w:pPr>
     </w:lvl>
     <w:lvl w:ilvl="1">
-      <w:numFmt w:val="bullet"/>
-      <w:lvlText w:val="•"/>
-      <w:lvlJc w:val="left"/>
-      <w:pPr>
-        <w:ind w:left="1080" w:hanging="360"/>
-      </w:pPr>
-      <w:rPr>
-        <w:rFonts w:ascii="StarSymbol" w:hAnsi="StarSymbol"/>
-      </w:rPr>
+      <w:start w:val="1"/>
+      <w:numFmt w:val="none"/>
+      <w:suff w:val="nothing"/>
+      <w:lvlText w:val=""/>
+      <w:lvlJc w:val="left"/>
+      <w:pPr>
+        <w:tabs>
+          <w:tab w:val="num" w:pos="576"/>
+        </w:tabs>
+        <w:ind w:left="576" w:hanging="576"/>
+      </w:pPr>
     </w:lvl>
     <w:lvl w:ilvl="2">
-      <w:numFmt w:val="bullet"/>
-      <w:lvlText w:val="•"/>
-      <w:lvlJc w:val="left"/>
-      <w:pPr>
-        <w:ind w:left="1440" w:hanging="360"/>
-      </w:pPr>
-      <w:rPr>
-        <w:rFonts w:ascii="StarSymbol" w:hAnsi="StarSymbol"/>
-      </w:rPr>
+      <w:start w:val="1"/>
+      <w:numFmt w:val="none"/>
+      <w:suff w:val="nothing"/>
+      <w:lvlText w:val=""/>
+      <w:lvlJc w:val="left"/>
+      <w:pPr>
+        <w:tabs>
+          <w:tab w:val="num" w:pos="720"/>
+        </w:tabs>
+        <w:ind w:left="720" w:hanging="720"/>
+      </w:pPr>
     </w:lvl>
     <w:lvl w:ilvl="3">
-      <w:numFmt w:val="bullet"/>
-      <w:lvlText w:val="•"/>
-      <w:lvlJc w:val="left"/>
-      <w:pPr>
-        <w:ind w:left="1800" w:hanging="360"/>
-      </w:pPr>
-      <w:rPr>
-        <w:rFonts w:ascii="StarSymbol" w:hAnsi="StarSymbol"/>
-      </w:rPr>
+      <w:start w:val="1"/>
+      <w:numFmt w:val="none"/>
+      <w:suff w:val="nothing"/>
+      <w:lvlText w:val=""/>
+      <w:lvlJc w:val="left"/>
+      <w:pPr>
+        <w:tabs>
+          <w:tab w:val="num" w:pos="864"/>
+        </w:tabs>
+        <w:ind w:left="864" w:hanging="864"/>
+      </w:pPr>
     </w:lvl>
     <w:lvl w:ilvl="4">
-      <w:numFmt w:val="bullet"/>
-      <w:lvlText w:val="•"/>
-      <w:lvlJc w:val="left"/>
-      <w:pPr>
-        <w:ind w:left="2160" w:hanging="360"/>
-      </w:pPr>
-      <w:rPr>
-        <w:rFonts w:ascii="StarSymbol" w:hAnsi="StarSymbol"/>
-      </w:rPr>
+      <w:start w:val="1"/>
+      <w:numFmt w:val="none"/>
+      <w:suff w:val="nothing"/>
+      <w:lvlText w:val=""/>
+      <w:lvlJc w:val="left"/>
+      <w:pPr>
+        <w:tabs>
+          <w:tab w:val="num" w:pos="1008"/>
+        </w:tabs>
+        <w:ind w:left="1008" w:hanging="1008"/>
+      </w:pPr>
     </w:lvl>
     <w:lvl w:ilvl="5">
-      <w:numFmt w:val="bullet"/>
-      <w:lvlText w:val="•"/>
-      <w:lvlJc w:val="left"/>
-      <w:pPr>
-        <w:ind w:left="2520" w:hanging="360"/>
-      </w:pPr>
-      <w:rPr>
-        <w:rFonts w:ascii="StarSymbol" w:hAnsi="StarSymbol"/>
-      </w:rPr>
+      <w:start w:val="1"/>
+      <w:numFmt w:val="none"/>
+      <w:suff w:val="nothing"/>
+      <w:lvlText w:val=""/>
+      <w:lvlJc w:val="left"/>
+      <w:pPr>
+        <w:tabs>
+          <w:tab w:val="num" w:pos="1152"/>
+        </w:tabs>
+        <w:ind w:left="1152" w:hanging="1152"/>
+      </w:pPr>
     </w:lvl>
     <w:lvl w:ilvl="6">
-      <w:numFmt w:val="bullet"/>
-      <w:lvlText w:val="•"/>
-      <w:lvlJc w:val="left"/>
-      <w:pPr>
-        <w:ind w:left="2880" w:hanging="360"/>
-      </w:pPr>
-      <w:rPr>
-        <w:rFonts w:ascii="StarSymbol" w:hAnsi="StarSymbol"/>
-      </w:rPr>
+      <w:start w:val="1"/>
+      <w:numFmt w:val="none"/>
+      <w:suff w:val="nothing"/>
+      <w:lvlText w:val=""/>
+      <w:lvlJc w:val="left"/>
+      <w:pPr>
+        <w:tabs>
+          <w:tab w:val="num" w:pos="1296"/>
+        </w:tabs>
+        <w:ind w:left="1296" w:hanging="1296"/>
+      </w:pPr>
     </w:lvl>
     <w:lvl w:ilvl="7">
-      <w:numFmt w:val="bullet"/>
-      <w:lvlText w:val="•"/>
-      <w:lvlJc w:val="left"/>
-      <w:pPr>
-        <w:ind w:left="3240" w:hanging="360"/>
-      </w:pPr>
-      <w:rPr>
-        <w:rFonts w:ascii="StarSymbol" w:hAnsi="StarSymbol"/>
-      </w:rPr>
+      <w:start w:val="1"/>
+      <w:numFmt w:val="none"/>
+      <w:suff w:val="nothing"/>
+      <w:lvlText w:val=""/>
+      <w:lvlJc w:val="left"/>
+      <w:pPr>
+        <w:tabs>
+          <w:tab w:val="num" w:pos="1440"/>
+        </w:tabs>
+        <w:ind w:left="1440" w:hanging="1440"/>
+      </w:pPr>
     </w:lvl>
     <w:lvl w:ilvl="8">
-      <w:numFmt w:val="bullet"/>
-      <w:lvlText w:val="•"/>
-      <w:lvlJc w:val="left"/>
-      <w:pPr>
-        <w:ind w:left="3600" w:hanging="360"/>
-      </w:pPr>
-      <w:rPr>
-        <w:rFonts w:ascii="StarSymbol" w:hAnsi="StarSymbol"/>
-      </w:rPr>
+      <w:start w:val="1"/>
+      <w:numFmt w:val="none"/>
+      <w:suff w:val="nothing"/>
+      <w:lvlText w:val=""/>
+      <w:lvlJc w:val="left"/>
+      <w:pPr>
+        <w:tabs>
+          <w:tab w:val="num" w:pos="1584"/>
+        </w:tabs>
+        <w:ind w:left="1584" w:hanging="1584"/>
+      </w:pPr>
     </w:lvl>
   </w:abstractNum>
   <w:num w:numId="1">
-    <w:abstractNumId w:val="0"/>
+    <w:abstractNumId w:val="1"/>
   </w:num>
   <w:num w:numId="2">
-    <w:abstractNumId w:val="1"/>
+    <w:abstractNumId w:val="2"/>
   </w:num>
 </w:numbering>
 </file>
 
 <file path=word/styles.xml><?xml version="1.0" encoding="utf-8"?>
-<w:styles xmlns:r="http://schemas.openxmlformats.org/officeDocument/2006/relationships" xmlns:w="http://schemas.openxmlformats.org/wordprocessingml/2006/main">
+<w:styles xmlns:w="http://schemas.openxmlformats.org/wordprocessingml/2006/main" xmlns:w14="http://schemas.microsoft.com/office/word/2010/wordml" xmlns:mc="http://schemas.openxmlformats.org/markup-compatibility/2006" mc:Ignorable="w14">
   <w:docDefaults>
     <w:rPrDefault>
       <w:rPr>
-        <w:rFonts w:asciiTheme="minorHAnsi" w:eastAsiaTheme="minorHAnsi" w:hAnsiTheme="minorHAnsi" w:cstheme="minorBidi"/>
+        <w:rFonts w:ascii="Calibri" w:hAnsi="Calibri" w:eastAsia="Calibri" w:cs="" w:asciiTheme="minorHAnsi" w:cstheme="minorBidi" w:eastAsiaTheme="minorHAnsi" w:hAnsiTheme="minorHAnsi"/>
         <w:sz w:val="22"/>
         <w:szCs w:val="22"/>
         <w:lang w:val="es-AR" w:eastAsia="en-US" w:bidi="ar-SA"/>
@@ -408,13 +460,13 @@
     </w:rPrDefault>
     <w:pPrDefault>
       <w:pPr>
-        <w:spacing w:after="200" w:line="276" w:lineRule="auto"/>
+        <w:spacing w:lineRule="auto" w:line="276"/>
       </w:pPr>
     </w:pPrDefault>
   </w:docDefaults>
   <w:latentStyles w:defLockedState="0" w:defUIPriority="99" w:defSemiHidden="1" w:defUnhideWhenUsed="1" w:defQFormat="0" w:count="267">
-    <w:lsdException w:name="Normal" w:semiHidden="0" w:uiPriority="0" w:unhideWhenUsed="0" w:qFormat="1"/>
-    <w:lsdException w:name="heading 1" w:semiHidden="0" w:uiPriority="9" w:unhideWhenUsed="0" w:qFormat="1"/>
+    <w:lsdException w:name="Normal" w:uiPriority="0" w:semiHidden="0" w:unhideWhenUsed="0" w:qFormat="1"/>
+    <w:lsdException w:name="heading 1" w:uiPriority="9" w:semiHidden="0" w:unhideWhenUsed="0" w:qFormat="1"/>
     <w:lsdException w:name="heading 2" w:uiPriority="9" w:qFormat="1"/>
     <w:lsdException w:name="heading 3" w:uiPriority="9" w:qFormat="1"/>
     <w:lsdException w:name="heading 4" w:uiPriority="9" w:qFormat="1"/>
@@ -433,132 +485,230 @@
     <w:lsdException w:name="toc 8" w:uiPriority="39"/>
     <w:lsdException w:name="toc 9" w:uiPriority="39"/>
     <w:lsdException w:name="caption" w:uiPriority="35" w:qFormat="1"/>
-    <w:lsdException w:name="Title" w:semiHidden="0" w:uiPriority="10" w:unhideWhenUsed="0" w:qFormat="1"/>
+    <w:lsdException w:name="Title" w:uiPriority="10" w:semiHidden="0" w:unhideWhenUsed="0" w:qFormat="1"/>
     <w:lsdException w:name="Default Paragraph Font" w:uiPriority="1"/>
-    <w:lsdException w:name="Subtitle" w:semiHidden="0" w:uiPriority="11" w:unhideWhenUsed="0" w:qFormat="1"/>
-    <w:lsdException w:name="Strong" w:semiHidden="0" w:uiPriority="22" w:unhideWhenUsed="0" w:qFormat="1"/>
-    <w:lsdException w:name="Emphasis" w:semiHidden="0" w:uiPriority="20" w:unhideWhenUsed="0" w:qFormat="1"/>
-    <w:lsdException w:name="Table Grid" w:semiHidden="0" w:uiPriority="59" w:unhideWhenUsed="0"/>
+    <w:lsdException w:name="Subtitle" w:uiPriority="11" w:semiHidden="0" w:unhideWhenUsed="0" w:qFormat="1"/>
+    <w:lsdException w:name="Strong" w:uiPriority="22" w:semiHidden="0" w:unhideWhenUsed="0" w:qFormat="1"/>
+    <w:lsdException w:name="Emphasis" w:uiPriority="20" w:semiHidden="0" w:unhideWhenUsed="0" w:qFormat="1"/>
+    <w:lsdException w:name="Table Grid" w:uiPriority="59" w:semiHidden="0" w:unhideWhenUsed="0"/>
     <w:lsdException w:name="Placeholder Text" w:unhideWhenUsed="0"/>
-    <w:lsdException w:name="No Spacing" w:semiHidden="0" w:uiPriority="1" w:unhideWhenUsed="0" w:qFormat="1"/>
-    <w:lsdException w:name="Light Shading" w:semiHidden="0" w:uiPriority="60" w:unhideWhenUsed="0"/>
-    <w:lsdException w:name="Light List" w:semiHidden="0" w:uiPriority="61" w:unhideWhenUsed="0"/>
-    <w:lsdException w:name="Light Grid" w:semiHidden="0" w:uiPriority="62" w:unhideWhenUsed="0"/>
-    <w:lsdException w:name="Medium Shading 1" w:semiHidden="0" w:uiPriority="63" w:unhideWhenUsed="0"/>
-    <w:lsdException w:name="Medium Shading 2" w:semiHidden="0" w:uiPriority="64" w:unhideWhenUsed="0"/>
-    <w:lsdException w:name="Medium List 1" w:semiHidden="0" w:uiPriority="65" w:unhideWhenUsed="0"/>
-    <w:lsdException w:name="Medium List 2" w:semiHidden="0" w:uiPriority="66" w:unhideWhenUsed="0"/>
-    <w:lsdException w:name="Medium Grid 1" w:semiHidden="0" w:uiPriority="67" w:unhideWhenUsed="0"/>
-    <w:lsdException w:name="Medium Grid 2" w:semiHidden="0" w:uiPriority="68" w:unhideWhenUsed="0"/>
-    <w:lsdException w:name="Medium Grid 3" w:semiHidden="0" w:uiPriority="69" w:unhideWhenUsed="0"/>
-    <w:lsdException w:name="Dark List" w:semiHidden="0" w:uiPriority="70" w:unhideWhenUsed="0"/>
-    <w:lsdException w:name="Colorful Shading" w:semiHidden="0" w:uiPriority="71" w:unhideWhenUsed="0"/>
-    <w:lsdException w:name="Colorful List" w:semiHidden="0" w:uiPriority="72" w:unhideWhenUsed="0"/>
-    <w:lsdException w:name="Colorful Grid" w:semiHidden="0" w:uiPriority="73" w:unhideWhenUsed="0"/>
-    <w:lsdException w:name="Light Shading Accent 1" w:semiHidden="0" w:uiPriority="60" w:unhideWhenUsed="0"/>
-    <w:lsdException w:name="Light List Accent 1" w:semiHidden="0" w:uiPriority="61" w:unhideWhenUsed="0"/>
-    <w:lsdException w:name="Light Grid Accent 1" w:semiHidden="0" w:uiPriority="62" w:unhideWhenUsed="0"/>
-    <w:lsdException w:name="Medium Shading 1 Accent 1" w:semiHidden="0" w:uiPriority="63" w:unhideWhenUsed="0"/>
-    <w:lsdException w:name="Medium Shading 2 Accent 1" w:semiHidden="0" w:uiPriority="64" w:unhideWhenUsed="0"/>
-    <w:lsdException w:name="Medium List 1 Accent 1" w:semiHidden="0" w:uiPriority="65" w:unhideWhenUsed="0"/>
+    <w:lsdException w:name="No Spacing" w:uiPriority="1" w:semiHidden="0" w:unhideWhenUsed="0" w:qFormat="1"/>
+    <w:lsdException w:name="Light Shading" w:uiPriority="60" w:semiHidden="0" w:unhideWhenUsed="0"/>
+    <w:lsdException w:name="Light List" w:uiPriority="61" w:semiHidden="0" w:unhideWhenUsed="0"/>
+    <w:lsdException w:name="Light Grid" w:uiPriority="62" w:semiHidden="0" w:unhideWhenUsed="0"/>
+    <w:lsdException w:name="Medium Shading 1" w:uiPriority="63" w:semiHidden="0" w:unhideWhenUsed="0"/>
+    <w:lsdException w:name="Medium Shading 2" w:uiPriority="64" w:semiHidden="0" w:unhideWhenUsed="0"/>
+    <w:lsdException w:name="Medium List 1" w:uiPriority="65" w:semiHidden="0" w:unhideWhenUsed="0"/>
+    <w:lsdException w:name="Medium List 2" w:uiPriority="66" w:semiHidden="0" w:unhideWhenUsed="0"/>
+    <w:lsdException w:name="Medium Grid 1" w:uiPriority="67" w:semiHidden="0" w:unhideWhenUsed="0"/>
+    <w:lsdException w:name="Medium Grid 2" w:uiPriority="68" w:semiHidden="0" w:unhideWhenUsed="0"/>
+    <w:lsdException w:name="Medium Grid 3" w:uiPriority="69" w:semiHidden="0" w:unhideWhenUsed="0"/>
+    <w:lsdException w:name="Dark List" w:uiPriority="70" w:semiHidden="0" w:unhideWhenUsed="0"/>
+    <w:lsdException w:name="Colorful Shading" w:uiPriority="71" w:semiHidden="0" w:unhideWhenUsed="0"/>
+    <w:lsdException w:name="Colorful List" w:uiPriority="72" w:semiHidden="0" w:unhideWhenUsed="0"/>
+    <w:lsdException w:name="Colorful Grid" w:uiPriority="73" w:semiHidden="0" w:unhideWhenUsed="0"/>
+    <w:lsdException w:name="Light Shading Accent 1" w:uiPriority="60" w:semiHidden="0" w:unhideWhenUsed="0"/>
+    <w:lsdException w:name="Light List Accent 1" w:uiPriority="61" w:semiHidden="0" w:unhideWhenUsed="0"/>
+    <w:lsdException w:name="Light Grid Accent 1" w:uiPriority="62" w:semiHidden="0" w:unhideWhenUsed="0"/>
+    <w:lsdException w:name="Medium Shading 1 Accent 1" w:uiPriority="63" w:semiHidden="0" w:unhideWhenUsed="0"/>
+    <w:lsdException w:name="Medium Shading 2 Accent 1" w:uiPriority="64" w:semiHidden="0" w:unhideWhenUsed="0"/>
+    <w:lsdException w:name="Medium List 1 Accent 1" w:uiPriority="65" w:semiHidden="0" w:unhideWhenUsed="0"/>
     <w:lsdException w:name="Revision" w:unhideWhenUsed="0"/>
-    <w:lsdException w:name="List Paragraph" w:semiHidden="0" w:uiPriority="34" w:unhideWhenUsed="0" w:qFormat="1"/>
-    <w:lsdException w:name="Quote" w:semiHidden="0" w:uiPriority="29" w:unhideWhenUsed="0" w:qFormat="1"/>
-    <w:lsdException w:name="Intense Quote" w:semiHidden="0" w:uiPriority="30" w:unhideWhenUsed="0" w:qFormat="1"/>
-    <w:lsdException w:name="Medium List 2 Accent 1" w:semiHidden="0" w:uiPriority="66" w:unhideWhenUsed="0"/>
-    <w:lsdException w:name="Medium Grid 1 Accent 1" w:semiHidden="0" w:uiPriority="67" w:unhideWhenUsed="0"/>
-    <w:lsdException w:name="Medium Grid 2 Accent 1" w:semiHidden="0" w:uiPriority="68" w:unhideWhenUsed="0"/>
-    <w:lsdException w:name="Medium Grid 3 Accent 1" w:semiHidden="0" w:uiPriority="69" w:unhideWhenUsed="0"/>
-    <w:lsdException w:name="Dark List Accent 1" w:semiHidden="0" w:uiPriority="70" w:unhideWhenUsed="0"/>
-    <w:lsdException w:name="Colorful Shading Accent 1" w:semiHidden="0" w:uiPriority="71" w:unhideWhenUsed="0"/>
-    <w:lsdException w:name="Colorful List Accent 1" w:semiHidden="0" w:uiPriority="72" w:unhideWhenUsed="0"/>
-    <w:lsdException w:name="Colorful Grid Accent 1" w:semiHidden="0" w:uiPriority="73" w:unhideWhenUsed="0"/>
-    <w:lsdException w:name="Light Shading Accent 2" w:semiHidden="0" w:uiPriority="60" w:unhideWhenUsed="0"/>
-    <w:lsdException w:name="Light List Accent 2" w:semiHidden="0" w:uiPriority="61" w:unhideWhenUsed="0"/>
-    <w:lsdException w:name="Light Grid Accent 2" w:semiHidden="0" w:uiPriority="62" w:unhideWhenUsed="0"/>
-    <w:lsdException w:name="Medium Shading 1 Accent 2" w:semiHidden="0" w:uiPriority="63" w:unhideWhenUsed="0"/>
-    <w:lsdException w:name="Medium Shading 2 Accent 2" w:semiHidden="0" w:uiPriority="64" w:unhideWhenUsed="0"/>
-    <w:lsdException w:name="Medium List 1 Accent 2" w:semiHidden="0" w:uiPriority="65" w:unhideWhenUsed="0"/>
-    <w:lsdException w:name="Medium List 2 Accent 2" w:semiHidden="0" w:uiPriority="66" w:unhideWhenUsed="0"/>
-    <w:lsdException w:name="Medium Grid 1 Accent 2" w:semiHidden="0" w:uiPriority="67" w:unhideWhenUsed="0"/>
-    <w:lsdException w:name="Medium Grid 2 Accent 2" w:semiHidden="0" w:uiPriority="68" w:unhideWhenUsed="0"/>
-    <w:lsdException w:name="Medium Grid 3 Accent 2" w:semiHidden="0" w:uiPriority="69" w:unhideWhenUsed="0"/>
-    <w:lsdException w:name="Dark List Accent 2" w:semiHidden="0" w:uiPriority="70" w:unhideWhenUsed="0"/>
-    <w:lsdException w:name="Colorful Shading Accent 2" w:semiHidden="0" w:uiPriority="71" w:unhideWhenUsed="0"/>
-    <w:lsdException w:name="Colorful List Accent 2" w:semiHidden="0" w:uiPriority="72" w:unhideWhenUsed="0"/>
-    <w:lsdException w:name="Colorful Grid Accent 2" w:semiHidden="0" w:uiPriority="73" w:unhideWhenUsed="0"/>
-    <w:lsdException w:name="Light Shading Accent 3" w:semiHidden="0" w:uiPriority="60" w:unhideWhenUsed="0"/>
-    <w:lsdException w:name="Light List Accent 3" w:semiHidden="0" w:uiPriority="61" w:unhideWhenUsed="0"/>
-    <w:lsdException w:name="Light Grid Accent 3" w:semiHidden="0" w:uiPriority="62" w:unhideWhenUsed="0"/>
-    <w:lsdException w:name="Medium Shading 1 Accent 3" w:semiHidden="0" w:uiPriority="63" w:unhideWhenUsed="0"/>
-    <w:lsdException w:name="Medium Shading 2 Accent 3" w:semiHidden="0" w:uiPriority="64" w:unhideWhenUsed="0"/>
-    <w:lsdException w:name="Medium List 1 Accent 3" w:semiHidden="0" w:uiPriority="65" w:unhideWhenUsed="0"/>
-    <w:lsdException w:name="Medium List 2 Accent 3" w:semiHidden="0" w:uiPriority="66" w:unhideWhenUsed="0"/>
-    <w:lsdException w:name="Medium Grid 1 Accent 3" w:semiHidden="0" w:uiPriority="67" w:unhideWhenUsed="0"/>
-    <w:lsdException w:name="Medium Grid 2 Accent 3" w:semiHidden="0" w:uiPriority="68" w:unhideWhenUsed="0"/>
-    <w:lsdException w:name="Medium Grid 3 Accent 3" w:semiHidden="0" w:uiPriority="69" w:unhideWhenUsed="0"/>
-    <w:lsdException w:name="Dark List Accent 3" w:semiHidden="0" w:uiPriority="70" w:unhideWhenUsed="0"/>
-    <w:lsdException w:name="Colorful Shading Accent 3" w:semiHidden="0" w:uiPriority="71" w:unhideWhenUsed="0"/>
-    <w:lsdException w:name="Colorful List Accent 3" w:semiHidden="0" w:uiPriority="72" w:unhideWhenUsed="0"/>
-    <w:lsdException w:name="Colorful Grid Accent 3" w:semiHidden="0" w:uiPriority="73" w:unhideWhenUsed="0"/>
-    <w:lsdException w:name="Light Shading Accent 4" w:semiHidden="0" w:uiPriority="60" w:unhideWhenUsed="0"/>
-    <w:lsdException w:name="Light List Accent 4" w:semiHidden="0" w:uiPriority="61" w:unhideWhenUsed="0"/>
-    <w:lsdException w:name="Light Grid Accent 4" w:semiHidden="0" w:uiPriority="62" w:unhideWhenUsed="0"/>
-    <w:lsdException w:name="Medium Shading 1 Accent 4" w:semiHidden="0" w:uiPriority="63" w:unhideWhenUsed="0"/>
-    <w:lsdException w:name="Medium Shading 2 Accent 4" w:semiHidden="0" w:uiPriority="64" w:unhideWhenUsed="0"/>
-    <w:lsdException w:name="Medium List 1 Accent 4" w:semiHidden="0" w:uiPriority="65" w:unhideWhenUsed="0"/>
-    <w:lsdException w:name="Medium List 2 Accent 4" w:semiHidden="0" w:uiPriority="66" w:unhideWhenUsed="0"/>
-    <w:lsdException w:name="Medium Grid 1 Accent 4" w:semiHidden="0" w:uiPriority="67" w:unhideWhenUsed="0"/>
-    <w:lsdException w:name="Medium Grid 2 Accent 4" w:semiHidden="0" w:uiPriority="68" w:unhideWhenUsed="0"/>
-    <w:lsdException w:name="Medium Grid 3 Accent 4" w:semiHidden="0" w:uiPriority="69" w:unhideWhenUsed="0"/>
-    <w:lsdException w:name="Dark List Accent 4" w:semiHidden="0" w:uiPriority="70" w:unhideWhenUsed="0"/>
-    <w:lsdException w:name="Colorful Shading Accent 4" w:semiHidden="0" w:uiPriority="71" w:unhideWhenUsed="0"/>
-    <w:lsdException w:name="Colorful List Accent 4" w:semiHidden="0" w:uiPriority="72" w:unhideWhenUsed="0"/>
-    <w:lsdException w:name="Colorful Grid Accent 4" w:semiHidden="0" w:uiPriority="73" w:unhideWhenUsed="0"/>
-    <w:lsdException w:name="Light Shading Accent 5" w:semiHidden="0" w:uiPriority="60" w:unhideWhenUsed="0"/>
-    <w:lsdException w:name="Light List Accent 5" w:semiHidden="0" w:uiPriority="61" w:unhideWhenUsed="0"/>
-    <w:lsdException w:name="Light Grid Accent 5" w:semiHidden="0" w:uiPriority="62" w:unhideWhenUsed="0"/>
-    <w:lsdException w:name="Medium Shading 1 Accent 5" w:semiHidden="0" w:uiPriority="63" w:unhideWhenUsed="0"/>
-    <w:lsdException w:name="Medium Shading 2 Accent 5" w:semiHidden="0" w:uiPriority="64" w:unhideWhenUsed="0"/>
-    <w:lsdException w:name="Medium List 1 Accent 5" w:semiHidden="0" w:uiPriority="65" w:unhideWhenUsed="0"/>
-    <w:lsdException w:name="Medium List 2 Accent 5" w:semiHidden="0" w:uiPriority="66" w:unhideWhenUsed="0"/>
-    <w:lsdException w:name="Medium Grid 1 Accent 5" w:semiHidden="0" w:uiPriority="67" w:unhideWhenUsed="0"/>
-    <w:lsdException w:name="Medium Grid 2 Accent 5" w:semiHidden="0" w:uiPriority="68" w:unhideWhenUsed="0"/>
-    <w:lsdException w:name="Medium Grid 3 Accent 5" w:semiHidden="0" w:uiPriority="69" w:unhideWhenUsed="0"/>
-    <w:lsdException w:name="Dark List Accent 5" w:semiHidden="0" w:uiPriority="70" w:unhideWhenUsed="0"/>
-    <w:lsdException w:name="Colorful Shading Accent 5" w:semiHidden="0" w:uiPriority="71" w:unhideWhenUsed="0"/>
-    <w:lsdException w:name="Colorful List Accent 5" w:semiHidden="0" w:uiPriority="72" w:unhideWhenUsed="0"/>
-    <w:lsdException w:name="Colorful Grid Accent 5" w:semiHidden="0" w:uiPriority="73" w:unhideWhenUsed="0"/>
-    <w:lsdException w:name="Light Shading Accent 6" w:semiHidden="0" w:uiPriority="60" w:unhideWhenUsed="0"/>
-    <w:lsdException w:name="Light List Accent 6" w:semiHidden="0" w:uiPriority="61" w:unhideWhenUsed="0"/>
-    <w:lsdException w:name="Light Grid Accent 6" w:semiHidden="0" w:uiPriority="62" w:unhideWhenUsed="0"/>
-    <w:lsdException w:name="Medium Shading 1 Accent 6" w:semiHidden="0" w:uiPriority="63" w:unhideWhenUsed="0"/>
-    <w:lsdException w:name="Medium Shading 2 Accent 6" w:semiHidden="0" w:uiPriority="64" w:unhideWhenUsed="0"/>
-    <w:lsdException w:name="Medium List 1 Accent 6" w:semiHidden="0" w:uiPriority="65" w:unhideWhenUsed="0"/>
-    <w:lsdException w:name="Medium List 2 Accent 6" w:semiHidden="0" w:uiPriority="66" w:unhideWhenUsed="0"/>
-    <w:lsdException w:name="Medium Grid 1 Accent 6" w:semiHidden="0" w:uiPriority="67" w:unhideWhenUsed="0"/>
-    <w:lsdException w:name="Medium Grid 2 Accent 6" w:semiHidden="0" w:uiPriority="68" w:unhideWhenUsed="0"/>
-    <w:lsdException w:name="Medium Grid 3 Accent 6" w:semiHidden="0" w:uiPriority="69" w:unhideWhenUsed="0"/>
-    <w:lsdException w:name="Dark List Accent 6" w:semiHidden="0" w:uiPriority="70" w:unhideWhenUsed="0"/>
-    <w:lsdException w:name="Colorful Shading Accent 6" w:semiHidden="0" w:uiPriority="71" w:unhideWhenUsed="0"/>
-    <w:lsdException w:name="Colorful List Accent 6" w:semiHidden="0" w:uiPriority="72" w:unhideWhenUsed="0"/>
-    <w:lsdException w:name="Colorful Grid Accent 6" w:semiHidden="0" w:uiPriority="73" w:unhideWhenUsed="0"/>
-    <w:lsdException w:name="Subtle Emphasis" w:semiHidden="0" w:uiPriority="19" w:unhideWhenUsed="0" w:qFormat="1"/>
-    <w:lsdException w:name="Intense Emphasis" w:semiHidden="0" w:uiPriority="21" w:unhideWhenUsed="0" w:qFormat="1"/>
-    <w:lsdException w:name="Subtle Reference" w:semiHidden="0" w:uiPriority="31" w:unhideWhenUsed="0" w:qFormat="1"/>
-    <w:lsdException w:name="Intense Reference" w:semiHidden="0" w:uiPriority="32" w:unhideWhenUsed="0" w:qFormat="1"/>
-    <w:lsdException w:name="Book Title" w:semiHidden="0" w:uiPriority="33" w:unhideWhenUsed="0" w:qFormat="1"/>
+    <w:lsdException w:name="List Paragraph" w:uiPriority="34" w:semiHidden="0" w:unhideWhenUsed="0" w:qFormat="1"/>
+    <w:lsdException w:name="Quote" w:uiPriority="29" w:semiHidden="0" w:unhideWhenUsed="0" w:qFormat="1"/>
+    <w:lsdException w:name="Intense Quote" w:uiPriority="30" w:semiHidden="0" w:unhideWhenUsed="0" w:qFormat="1"/>
+    <w:lsdException w:name="Medium List 2 Accent 1" w:uiPriority="66" w:semiHidden="0" w:unhideWhenUsed="0"/>
+    <w:lsdException w:name="Medium Grid 1 Accent 1" w:uiPriority="67" w:semiHidden="0" w:unhideWhenUsed="0"/>
+    <w:lsdException w:name="Medium Grid 2 Accent 1" w:uiPriority="68" w:semiHidden="0" w:unhideWhenUsed="0"/>
+    <w:lsdException w:name="Medium Grid 3 Accent 1" w:uiPriority="69" w:semiHidden="0" w:unhideWhenUsed="0"/>
+    <w:lsdException w:name="Dark List Accent 1" w:uiPriority="70" w:semiHidden="0" w:unhideWhenUsed="0"/>
+    <w:lsdException w:name="Colorful Shading Accent 1" w:uiPriority="71" w:semiHidden="0" w:unhideWhenUsed="0"/>
+    <w:lsdException w:name="Colorful List Accent 1" w:uiPriority="72" w:semiHidden="0" w:unhideWhenUsed="0"/>
+    <w:lsdException w:name="Colorful Grid Accent 1" w:uiPriority="73" w:semiHidden="0" w:unhideWhenUsed="0"/>
+    <w:lsdException w:name="Light Shading Accent 2" w:uiPriority="60" w:semiHidden="0" w:unhideWhenUsed="0"/>
+    <w:lsdException w:name="Light List Accent 2" w:uiPriority="61" w:semiHidden="0" w:unhideWhenUsed="0"/>
+    <w:lsdException w:name="Light Grid Accent 2" w:uiPriority="62" w:semiHidden="0" w:unhideWhenUsed="0"/>
+    <w:lsdException w:name="Medium Shading 1 Accent 2" w:uiPriority="63" w:semiHidden="0" w:unhideWhenUsed="0"/>
+    <w:lsdException w:name="Medium Shading 2 Accent 2" w:uiPriority="64" w:semiHidden="0" w:unhideWhenUsed="0"/>
+    <w:lsdException w:name="Medium List 1 Accent 2" w:uiPriority="65" w:semiHidden="0" w:unhideWhenUsed="0"/>
+    <w:lsdException w:name="Medium List 2 Accent 2" w:uiPriority="66" w:semiHidden="0" w:unhideWhenUsed="0"/>
+    <w:lsdException w:name="Medium Grid 1 Accent 2" w:uiPriority="67" w:semiHidden="0" w:unhideWhenUsed="0"/>
+    <w:lsdException w:name="Medium Grid 2 Accent 2" w:uiPriority="68" w:semiHidden="0" w:unhideWhenUsed="0"/>
+    <w:lsdException w:name="Medium Grid 3 Accent 2" w:uiPriority="69" w:semiHidden="0" w:unhideWhenUsed="0"/>
+    <w:lsdException w:name="Dark List Accent 2" w:uiPriority="70" w:semiHidden="0" w:unhideWhenUsed="0"/>
+    <w:lsdException w:name="Colorful Shading Accent 2" w:uiPriority="71" w:semiHidden="0" w:unhideWhenUsed="0"/>
+    <w:lsdException w:name="Colorful List Accent 2" w:uiPriority="72" w:semiHidden="0" w:unhideWhenUsed="0"/>
+    <w:lsdException w:name="Colorful Grid Accent 2" w:uiPriority="73" w:semiHidden="0" w:unhideWhenUsed="0"/>
+    <w:lsdException w:name="Light Shading Accent 3" w:uiPriority="60" w:semiHidden="0" w:unhideWhenUsed="0"/>
+    <w:lsdException w:name="Light List Accent 3" w:uiPriority="61" w:semiHidden="0" w:unhideWhenUsed="0"/>
+    <w:lsdException w:name="Light Grid Accent 3" w:uiPriority="62" w:semiHidden="0" w:unhideWhenUsed="0"/>
+    <w:lsdException w:name="Medium Shading 1 Accent 3" w:uiPriority="63" w:semiHidden="0" w:unhideWhenUsed="0"/>
+    <w:lsdException w:name="Medium Shading 2 Accent 3" w:uiPriority="64" w:semiHidden="0" w:unhideWhenUsed="0"/>
+    <w:lsdException w:name="Medium List 1 Accent 3" w:uiPriority="65" w:semiHidden="0" w:unhideWhenUsed="0"/>
+    <w:lsdException w:name="Medium List 2 Accent 3" w:uiPriority="66" w:semiHidden="0" w:unhideWhenUsed="0"/>
+    <w:lsdException w:name="Medium Grid 1 Accent 3" w:uiPriority="67" w:semiHidden="0" w:unhideWhenUsed="0"/>
+    <w:lsdException w:name="Medium Grid 2 Accent 3" w:uiPriority="68" w:semiHidden="0" w:unhideWhenUsed="0"/>
+    <w:lsdException w:name="Medium Grid 3 Accent 3" w:uiPriority="69" w:semiHidden="0" w:unhideWhenUsed="0"/>
+    <w:lsdException w:name="Dark List Accent 3" w:uiPriority="70" w:semiHidden="0" w:unhideWhenUsed="0"/>
+    <w:lsdException w:name="Colorful Shading Accent 3" w:uiPriority="71" w:semiHidden="0" w:unhideWhenUsed="0"/>
+    <w:lsdException w:name="Colorful List Accent 3" w:uiPriority="72" w:semiHidden="0" w:unhideWhenUsed="0"/>
+    <w:lsdException w:name="Colorful Grid Accent 3" w:uiPriority="73" w:semiHidden="0" w:unhideWhenUsed="0"/>
+    <w:lsdException w:name="Light Shading Accent 4" w:uiPriority="60" w:semiHidden="0" w:unhideWhenUsed="0"/>
+    <w:lsdException w:name="Light List Accent 4" w:uiPriority="61" w:semiHidden="0" w:unhideWhenUsed="0"/>
+    <w:lsdException w:name="Light Grid Accent 4" w:uiPriority="62" w:semiHidden="0" w:unhideWhenUsed="0"/>
+    <w:lsdException w:name="Medium Shading 1 Accent 4" w:uiPriority="63" w:semiHidden="0" w:unhideWhenUsed="0"/>
+    <w:lsdException w:name="Medium Shading 2 Accent 4" w:uiPriority="64" w:semiHidden="0" w:unhideWhenUsed="0"/>
+    <w:lsdException w:name="Medium List 1 Accent 4" w:uiPriority="65" w:semiHidden="0" w:unhideWhenUsed="0"/>
+    <w:lsdException w:name="Medium List 2 Accent 4" w:uiPriority="66" w:semiHidden="0" w:unhideWhenUsed="0"/>
+    <w:lsdException w:name="Medium Grid 1 Accent 4" w:uiPriority="67" w:semiHidden="0" w:unhideWhenUsed="0"/>
+    <w:lsdException w:name="Medium Grid 2 Accent 4" w:uiPriority="68" w:semiHidden="0" w:unhideWhenUsed="0"/>
+    <w:lsdException w:name="Medium Grid 3 Accent 4" w:uiPriority="69" w:semiHidden="0" w:unhideWhenUsed="0"/>
+    <w:lsdException w:name="Dark List Accent 4" w:uiPriority="70" w:semiHidden="0" w:unhideWhenUsed="0"/>
+    <w:lsdException w:name="Colorful Shading Accent 4" w:uiPriority="71" w:semiHidden="0" w:unhideWhenUsed="0"/>
+    <w:lsdException w:name="Colorful List Accent 4" w:uiPriority="72" w:semiHidden="0" w:unhideWhenUsed="0"/>
+    <w:lsdException w:name="Colorful Grid Accent 4" w:uiPriority="73" w:semiHidden="0" w:unhideWhenUsed="0"/>
+    <w:lsdException w:name="Light Shading Accent 5" w:uiPriority="60" w:semiHidden="0" w:unhideWhenUsed="0"/>
+    <w:lsdException w:name="Light List Accent 5" w:uiPriority="61" w:semiHidden="0" w:unhideWhenUsed="0"/>
+    <w:lsdException w:name="Light Grid Accent 5" w:uiPriority="62" w:semiHidden="0" w:unhideWhenUsed="0"/>
+    <w:lsdException w:name="Medium Shading 1 Accent 5" w:uiPriority="63" w:semiHidden="0" w:unhideWhenUsed="0"/>
+    <w:lsdException w:name="Medium Shading 2 Accent 5" w:uiPriority="64" w:semiHidden="0" w:unhideWhenUsed="0"/>
+    <w:lsdException w:name="Medium List 1 Accent 5" w:uiPriority="65" w:semiHidden="0" w:unhideWhenUsed="0"/>
+    <w:lsdException w:name="Medium List 2 Accent 5" w:uiPriority="66" w:semiHidden="0" w:unhideWhenUsed="0"/>
+    <w:lsdException w:name="Medium Grid 1 Accent 5" w:uiPriority="67" w:semiHidden="0" w:unhideWhenUsed="0"/>
+    <w:lsdException w:name="Medium Grid 2 Accent 5" w:uiPriority="68" w:semiHidden="0" w:unhideWhenUsed="0"/>
+    <w:lsdException w:name="Medium Grid 3 Accent 5" w:uiPriority="69" w:semiHidden="0" w:unhideWhenUsed="0"/>
+    <w:lsdException w:name="Dark List Accent 5" w:uiPriority="70" w:semiHidden="0" w:unhideWhenUsed="0"/>
+    <w:lsdException w:name="Colorful Shading Accent 5" w:uiPriority="71" w:semiHidden="0" w:unhideWhenUsed="0"/>
+    <w:lsdException w:name="Colorful List Accent 5" w:uiPriority="72" w:semiHidden="0" w:unhideWhenUsed="0"/>
+    <w:lsdException w:name="Colorful Grid Accent 5" w:uiPriority="73" w:semiHidden="0" w:unhideWhenUsed="0"/>
+    <w:lsdException w:name="Light Shading Accent 6" w:uiPriority="60" w:semiHidden="0" w:unhideWhenUsed="0"/>
+    <w:lsdException w:name="Light List Accent 6" w:uiPriority="61" w:semiHidden="0" w:unhideWhenUsed="0"/>
+    <w:lsdException w:name="Light Grid Accent 6" w:uiPriority="62" w:semiHidden="0" w:unhideWhenUsed="0"/>
+    <w:lsdException w:name="Medium Shading 1 Accent 6" w:uiPriority="63" w:semiHidden="0" w:unhideWhenUsed="0"/>
+    <w:lsdException w:name="Medium Shading 2 Accent 6" w:uiPriority="64" w:semiHidden="0" w:unhideWhenUsed="0"/>
+    <w:lsdException w:name="Medium List 1 Accent 6" w:uiPriority="65" w:semiHidden="0" w:unhideWhenUsed="0"/>
+    <w:lsdException w:name="Medium List 2 Accent 6" w:uiPriority="66" w:semiHidden="0" w:unhideWhenUsed="0"/>
+    <w:lsdException w:name="Medium Grid 1 Accent 6" w:uiPriority="67" w:semiHidden="0" w:unhideWhenUsed="0"/>
+    <w:lsdException w:name="Medium Grid 2 Accent 6" w:uiPriority="68" w:semiHidden="0" w:unhideWhenUsed="0"/>
+    <w:lsdException w:name="Medium Grid 3 Accent 6" w:uiPriority="69" w:semiHidden="0" w:unhideWhenUsed="0"/>
+    <w:lsdException w:name="Dark List Accent 6" w:uiPriority="70" w:semiHidden="0" w:unhideWhenUsed="0"/>
+    <w:lsdException w:name="Colorful Shading Accent 6" w:uiPriority="71" w:semiHidden="0" w:unhideWhenUsed="0"/>
+    <w:lsdException w:name="Colorful List Accent 6" w:uiPriority="72" w:semiHidden="0" w:unhideWhenUsed="0"/>
+    <w:lsdException w:name="Colorful Grid Accent 6" w:uiPriority="73" w:semiHidden="0" w:unhideWhenUsed="0"/>
+    <w:lsdException w:name="Subtle Emphasis" w:uiPriority="19" w:semiHidden="0" w:unhideWhenUsed="0" w:qFormat="1"/>
+    <w:lsdException w:name="Intense Emphasis" w:uiPriority="21" w:semiHidden="0" w:unhideWhenUsed="0" w:qFormat="1"/>
+    <w:lsdException w:name="Subtle Reference" w:uiPriority="31" w:semiHidden="0" w:unhideWhenUsed="0" w:qFormat="1"/>
+    <w:lsdException w:name="Intense Reference" w:uiPriority="32" w:semiHidden="0" w:unhideWhenUsed="0" w:qFormat="1"/>
+    <w:lsdException w:name="Book Title" w:uiPriority="33" w:semiHidden="0" w:unhideWhenUsed="0" w:qFormat="1"/>
     <w:lsdException w:name="Bibliography" w:uiPriority="37"/>
     <w:lsdException w:name="TOC Heading" w:uiPriority="39" w:qFormat="1"/>
   </w:latentStyles>
-  <w:style w:type="paragraph" w:default="1" w:styleId="Normal">
+  <w:style w:type="paragraph" w:styleId="Normal" w:default="1">
     <w:name w:val="Normal"/>
     <w:qFormat/>
-    <w:rsid w:val="00D27EE3"/>
+    <w:rsid w:val="00d27ee3"/>
+    <w:pPr>
+      <w:widowControl/>
+      <w:bidi w:val="0"/>
+      <w:spacing w:lineRule="auto" w:line="276" w:before="0" w:after="200"/>
+      <w:jc w:val="left"/>
+    </w:pPr>
+    <w:rPr>
+      <w:rFonts w:ascii="Calibri" w:hAnsi="Calibri" w:eastAsia="Calibri" w:cs="" w:asciiTheme="minorHAnsi" w:cstheme="minorBidi" w:eastAsiaTheme="minorHAnsi" w:hAnsiTheme="minorHAnsi"/>
+      <w:color w:val="auto"/>
+      <w:sz w:val="22"/>
+      <w:szCs w:val="22"/>
+      <w:lang w:val="es-AR" w:eastAsia="en-US" w:bidi="ar-SA"/>
+    </w:rPr>
   </w:style>
-  <w:style w:type="character" w:default="1" w:styleId="Fuentedeprrafopredeter">
+  <w:style w:type="character" w:styleId="DefaultParagraphFont" w:default="1">
     <w:name w:val="Default Paragraph Font"/>
     <w:uiPriority w:val="1"/>
+    <w:semiHidden/>
+    <w:unhideWhenUsed/>
+    <w:qFormat/>
+    <w:rPr/>
+  </w:style>
+  <w:style w:type="paragraph" w:styleId="Encabezado">
+    <w:name w:val="Encabezado"/>
+    <w:basedOn w:val="Normal"/>
+    <w:next w:val="Cuerpodetexto"/>
+    <w:qFormat/>
+    <w:pPr>
+      <w:keepNext/>
+      <w:spacing w:before="240" w:after="120"/>
+    </w:pPr>
+    <w:rPr>
+      <w:rFonts w:ascii="Liberation Sans" w:hAnsi="Liberation Sans" w:eastAsia="Droid Sans Fallback" w:cs="FreeSans"/>
+      <w:sz w:val="28"/>
+      <w:szCs w:val="28"/>
+    </w:rPr>
+  </w:style>
+  <w:style w:type="paragraph" w:styleId="Cuerpodetexto">
+    <w:name w:val="Cuerpo de texto"/>
+    <w:basedOn w:val="Normal"/>
+    <w:pPr>
+      <w:spacing w:lineRule="auto" w:line="288" w:before="0" w:after="140"/>
+    </w:pPr>
+    <w:rPr/>
+  </w:style>
+  <w:style w:type="paragraph" w:styleId="Lista">
+    <w:name w:val="Lista"/>
+    <w:basedOn w:val="Cuerpodetexto"/>
+    <w:pPr/>
+    <w:rPr>
+      <w:rFonts w:cs="FreeSans"/>
+    </w:rPr>
+  </w:style>
+  <w:style w:type="paragraph" w:styleId="Leyenda">
+    <w:name w:val="Leyenda"/>
+    <w:basedOn w:val="Normal"/>
+    <w:pPr>
+      <w:suppressLineNumbers/>
+      <w:spacing w:before="120" w:after="120"/>
+    </w:pPr>
+    <w:rPr>
+      <w:rFonts w:cs="FreeSans"/>
+      <w:i/>
+      <w:iCs/>
+      <w:sz w:val="24"/>
+      <w:szCs w:val="24"/>
+    </w:rPr>
+  </w:style>
+  <w:style w:type="paragraph" w:styleId="Ndice">
+    <w:name w:val="Índice"/>
+    <w:basedOn w:val="Normal"/>
+    <w:qFormat/>
+    <w:pPr>
+      <w:suppressLineNumbers/>
+    </w:pPr>
+    <w:rPr>
+      <w:rFonts w:cs="FreeSans"/>
+    </w:rPr>
+  </w:style>
+  <w:style w:type="paragraph" w:styleId="Standard" w:customStyle="1">
+    <w:name w:val="Standard"/>
+    <w:qFormat/>
+    <w:rsid w:val="002d3b26"/>
+    <w:pPr>
+      <w:widowControl w:val="false"/>
+      <w:suppressAutoHyphens w:val="true"/>
+      <w:bidi w:val="0"/>
+      <w:spacing w:lineRule="auto" w:line="240" w:before="0" w:after="0"/>
+      <w:jc w:val="left"/>
+      <w:textAlignment w:val="baseline"/>
+    </w:pPr>
+    <w:rPr>
+      <w:rFonts w:ascii="Liberation Serif" w:hAnsi="Liberation Serif" w:eastAsia="Droid Sans Fallback" w:cs="FreeSans"/>
+      <w:color w:val="auto"/>
+      <w:sz w:val="24"/>
+      <w:szCs w:val="24"/>
+      <w:lang w:eastAsia="zh-CN" w:bidi="hi-IN" w:val="es-AR"/>
+    </w:rPr>
+  </w:style>
+  <w:style w:type="numbering" w:styleId="NoList" w:default="1">
+    <w:name w:val="No List"/>
+    <w:uiPriority w:val="99"/>
     <w:semiHidden/>
     <w:unhideWhenUsed/>
   </w:style>
@@ -577,30 +727,6 @@
         <w:right w:w="108" w:type="dxa"/>
       </w:tblCellMar>
     </w:tblPr>
-  </w:style>
-  <w:style w:type="numbering" w:default="1" w:styleId="Sinlista">
-    <w:name w:val="No List"/>
-    <w:uiPriority w:val="99"/>
-    <w:semiHidden/>
-    <w:unhideWhenUsed/>
-  </w:style>
-  <w:style w:type="paragraph" w:customStyle="1" w:styleId="Standard">
-    <w:name w:val="Standard"/>
-    <w:rsid w:val="002D3B26"/>
-    <w:pPr>
-      <w:widowControl w:val="0"/>
-      <w:suppressAutoHyphens/>
-      <w:autoSpaceDN w:val="0"/>
-      <w:spacing w:after="0" w:line="240" w:lineRule="auto"/>
-      <w:textAlignment w:val="baseline"/>
-    </w:pPr>
-    <w:rPr>
-      <w:rFonts w:ascii="Liberation Serif" w:eastAsia="Droid Sans Fallback" w:hAnsi="Liberation Serif" w:cs="FreeSans"/>
-      <w:kern w:val="3"/>
-      <w:sz w:val="24"/>
-      <w:szCs w:val="24"/>
-      <w:lang w:eastAsia="zh-CN" w:bidi="hi-IN"/>
-    </w:rPr>
   </w:style>
 </w:styles>
 </file>

</xml_diff>